<commit_message>
IDAF Fazit und Korrekturen 1.1
IDAF Fazit und Korrekturen

IDAF Fazit und Korrekturen

richtiges Dokument= IDAF_FINALE

=> Whats'app Text was noch zu tun ist
</commit_message>
<xml_diff>
--- a/IDAF/IDAF_Finale_.docx
+++ b/IDAF/IDAF_Finale_.docx
@@ -26,8 +26,6 @@
       <w:pPr>
         <w:pStyle w:val="IDPA-Standard"/>
       </w:pPr>
-      <w:bookmarkStart w:id="0" w:name="_GoBack"/>
-      <w:bookmarkEnd w:id="0"/>
     </w:p>
     <w:p>
       <w:pPr>
@@ -978,12 +976,12 @@
         <w:pStyle w:val="IDPAberschrift1"/>
         <w:spacing w:line="360" w:lineRule="auto"/>
       </w:pPr>
-      <w:bookmarkStart w:id="1" w:name="_Toc530426240"/>
+      <w:bookmarkStart w:id="0" w:name="_Toc530426240"/>
       <w:r>
         <w:lastRenderedPageBreak/>
         <w:t>Einleitung</w:t>
       </w:r>
-      <w:bookmarkEnd w:id="1"/>
+      <w:bookmarkEnd w:id="0"/>
     </w:p>
     <w:p>
       <w:pPr>
@@ -1101,11 +1099,11 @@
         <w:pStyle w:val="IDPAberschrift1"/>
         <w:spacing w:line="360" w:lineRule="auto"/>
       </w:pPr>
-      <w:bookmarkStart w:id="2" w:name="_Toc530426242"/>
+      <w:bookmarkStart w:id="1" w:name="_Toc530426242"/>
       <w:r>
         <w:t>Theorieteil</w:t>
       </w:r>
-      <w:bookmarkEnd w:id="2"/>
+      <w:bookmarkEnd w:id="1"/>
     </w:p>
     <w:p>
       <w:pPr>
@@ -1527,11 +1525,11 @@
         <w:pStyle w:val="IDPAberschrift1"/>
         <w:spacing w:line="360" w:lineRule="auto"/>
       </w:pPr>
-      <w:bookmarkStart w:id="3" w:name="_Toc530426241"/>
+      <w:bookmarkStart w:id="2" w:name="_Toc530426241"/>
       <w:r>
         <w:t>Bildanalyse</w:t>
       </w:r>
-      <w:bookmarkEnd w:id="3"/>
+      <w:bookmarkEnd w:id="2"/>
     </w:p>
     <w:p>
       <w:pPr>
@@ -1771,17 +1769,17 @@
         <w:pStyle w:val="IDPAberschrift1"/>
         <w:spacing w:line="360" w:lineRule="auto"/>
       </w:pPr>
-      <w:bookmarkStart w:id="4" w:name="_Toc530426243"/>
+      <w:bookmarkStart w:id="3" w:name="_Toc530426243"/>
       <w:r>
         <w:t>Kommentar</w:t>
       </w:r>
-      <w:bookmarkEnd w:id="4"/>
-    </w:p>
-    <w:p>
-      <w:pPr>
-        <w:pStyle w:val="IDPA-Standard"/>
-      </w:pPr>
-      <w:bookmarkStart w:id="5" w:name="_Toc530426244"/>
+      <w:bookmarkEnd w:id="3"/>
+    </w:p>
+    <w:p>
+      <w:pPr>
+        <w:pStyle w:val="IDPA-Standard"/>
+      </w:pPr>
+      <w:bookmarkStart w:id="4" w:name="_Toc530426244"/>
       <w:r>
         <w:t xml:space="preserve">Ken, Michael und Andy sind in verschiedenen </w:t>
       </w:r>
@@ -1954,7 +1952,7 @@
       <w:r>
         <w:t>Fazit</w:t>
       </w:r>
-      <w:bookmarkEnd w:id="5"/>
+      <w:bookmarkEnd w:id="4"/>
     </w:p>
     <w:p>
       <w:pPr>
@@ -2339,28 +2337,28 @@
         <w:spacing w:line="360" w:lineRule="auto"/>
         <w:rPr>
           <w:rFonts w:ascii="Arial" w:hAnsi="Arial" w:cs="Arial"/>
-          <w:lang w:val="de-DE"/>
+          <w:lang w:val="en-US"/>
         </w:rPr>
       </w:pPr>
       <w:r>
         <w:rPr>
           <w:rFonts w:ascii="Arial" w:hAnsi="Arial" w:cs="Arial"/>
           <w:i/>
-          <w:lang w:val="de-DE"/>
+          <w:lang w:val="en-US"/>
         </w:rPr>
         <w:t>https://www.heise.de/tp/features/Das-Golfkriegssyndrom-wird-teuer-3437183.html</w:t>
       </w:r>
       <w:r>
         <w:rPr>
           <w:rFonts w:ascii="Arial" w:hAnsi="Arial" w:cs="Arial"/>
-          <w:lang w:val="de-DE"/>
+          <w:lang w:val="en-US"/>
         </w:rPr>
         <w:t xml:space="preserve"> </w:t>
       </w:r>
       <w:r>
         <w:rPr>
           <w:rFonts w:ascii="Arial" w:hAnsi="Arial" w:cs="Arial"/>
-          <w:lang w:val="de-DE"/>
+          <w:lang w:val="en-US"/>
         </w:rPr>
         <w:br/>
         <w:t>(Stand 21.11.2008)</w:t>
@@ -3212,7 +3210,7 @@
           <w:rFonts w:ascii="Arial" w:hAnsi="Arial" w:cs="Arial"/>
           <w:color w:val="FF0000"/>
           <w:highlight w:val="yellow"/>
-          <w:lang w:val="en-US"/>
+          <w:lang w:val="de-DE"/>
         </w:rPr>
       </w:pPr>
       <w:r>
@@ -3220,56 +3218,16 @@
           <w:rFonts w:ascii="Arial" w:hAnsi="Arial" w:cs="Arial"/>
           <w:color w:val="FF0000"/>
           <w:highlight w:val="yellow"/>
-          <w:lang w:val="en-US"/>
-        </w:rPr>
-        <w:t xml:space="preserve">S3-Leitlinie: </w:t>
-      </w:r>
-      <w:proofErr w:type="spellStart"/>
-      <w:r>
-        <w:rPr>
-          <w:rFonts w:ascii="Arial" w:hAnsi="Arial" w:cs="Arial"/>
-          <w:color w:val="FF0000"/>
-          <w:highlight w:val="yellow"/>
-          <w:lang w:val="en-US"/>
-        </w:rPr>
-        <w:t>Posttraumatische</w:t>
-      </w:r>
-      <w:proofErr w:type="spellEnd"/>
-      <w:r>
-        <w:rPr>
-          <w:rFonts w:ascii="Arial" w:hAnsi="Arial" w:cs="Arial"/>
-          <w:color w:val="FF0000"/>
-          <w:highlight w:val="yellow"/>
-          <w:lang w:val="en-US"/>
-        </w:rPr>
-        <w:t xml:space="preserve"> </w:t>
-      </w:r>
-      <w:proofErr w:type="spellStart"/>
-      <w:r>
-        <w:rPr>
-          <w:rFonts w:ascii="Arial" w:hAnsi="Arial" w:cs="Arial"/>
-          <w:color w:val="FF0000"/>
-          <w:highlight w:val="yellow"/>
-          <w:lang w:val="en-US"/>
-        </w:rPr>
-        <w:t>Belastungsstörung</w:t>
-      </w:r>
-      <w:proofErr w:type="spellEnd"/>
-      <w:r>
-        <w:rPr>
-          <w:rFonts w:ascii="Arial" w:hAnsi="Arial" w:cs="Arial"/>
-          <w:color w:val="FF0000"/>
-          <w:highlight w:val="yellow"/>
-          <w:lang w:val="en-US"/>
-        </w:rPr>
-        <w:t> </w:t>
+          <w:lang w:val="de-DE"/>
+        </w:rPr>
+        <w:t>S3-Leitlinie: Posttraumatische Belastungsstörung </w:t>
       </w:r>
       <w:hyperlink r:id="rId12" w:tooltip="ICD - Erklärung im Glossar" w:history="1">
         <w:r>
           <w:rPr>
             <w:color w:val="FF0000"/>
             <w:highlight w:val="yellow"/>
-            <w:lang w:val="en-US"/>
+            <w:lang w:val="de-DE"/>
           </w:rPr>
           <w:t>ICD</w:t>
         </w:r>
@@ -3279,7 +3237,7 @@
           <w:rFonts w:ascii="Arial" w:hAnsi="Arial" w:cs="Arial"/>
           <w:color w:val="FF0000"/>
           <w:highlight w:val="yellow"/>
-          <w:lang w:val="en-US"/>
+          <w:lang w:val="de-DE"/>
         </w:rPr>
         <w:t>10: F43.1, Nr. 051/010,</w:t>
       </w:r>
@@ -3288,7 +3246,7 @@
       <w:pPr>
         <w:rPr>
           <w:rFonts w:ascii="Arial" w:hAnsi="Arial" w:cs="Arial"/>
-          <w:lang w:val="en-US"/>
+          <w:lang w:val="de-DE"/>
         </w:rPr>
       </w:pPr>
     </w:p>
@@ -3297,135 +3255,64 @@
         <w:spacing w:line="360" w:lineRule="auto"/>
         <w:rPr>
           <w:rFonts w:ascii="Arial" w:hAnsi="Arial" w:cs="Arial"/>
-          <w:lang w:val="en-US"/>
-        </w:rPr>
-      </w:pPr>
-      <w:proofErr w:type="spellStart"/>
-      <w:r>
-        <w:rPr>
-          <w:rFonts w:ascii="Arial" w:hAnsi="Arial" w:cs="Arial"/>
-          <w:lang w:val="en-US"/>
-        </w:rPr>
-        <w:t>Bochsler</w:t>
-      </w:r>
-      <w:proofErr w:type="spellEnd"/>
-      <w:r>
-        <w:rPr>
-          <w:rFonts w:ascii="Arial" w:hAnsi="Arial" w:cs="Arial"/>
-          <w:lang w:val="en-US"/>
-        </w:rPr>
-        <w:t xml:space="preserve">, Katharina. 2014. Vom Entsetzen gepackt: traumatisierte Soldaten im 1. </w:t>
-      </w:r>
-      <w:proofErr w:type="spellStart"/>
-      <w:r>
-        <w:rPr>
-          <w:rFonts w:ascii="Arial" w:hAnsi="Arial" w:cs="Arial"/>
-          <w:lang w:val="en-US"/>
+          <w:lang w:val="de-DE"/>
+        </w:rPr>
+      </w:pPr>
+      <w:r>
+        <w:rPr>
+          <w:rFonts w:ascii="Arial" w:hAnsi="Arial" w:cs="Arial"/>
+          <w:lang w:val="de-DE"/>
+        </w:rPr>
+        <w:t xml:space="preserve">Bochsler, Katharina. 2014. Vom Entsetzen gepackt: traumatisierte Soldaten im 1. </w:t>
+      </w:r>
+      <w:r>
+        <w:rPr>
+          <w:rFonts w:ascii="Arial" w:hAnsi="Arial" w:cs="Arial"/>
+          <w:lang w:val="de-DE"/>
         </w:rPr>
         <w:t>Weltkrieg</w:t>
       </w:r>
-      <w:proofErr w:type="spellEnd"/>
-    </w:p>
-    <w:p>
-      <w:pPr>
-        <w:spacing w:line="360" w:lineRule="auto"/>
-        <w:rPr>
-          <w:rFonts w:ascii="Arial" w:hAnsi="Arial" w:cs="Arial"/>
-          <w:lang w:val="en-US"/>
-        </w:rPr>
-      </w:pPr>
+      <w:r>
+        <w:rPr>
+          <w:rFonts w:ascii="Arial" w:hAnsi="Arial" w:cs="Arial"/>
+          <w:lang w:val="de-DE"/>
+        </w:rPr>
+        <w:t xml:space="preserve"> </w:t>
+      </w:r>
       <w:r>
         <w:rPr>
           <w:rFonts w:ascii="Arial" w:hAnsi="Arial" w:cs="Arial"/>
           <w:i/>
-          <w:lang w:val="en-US"/>
+          <w:lang w:val="de-DE"/>
         </w:rPr>
         <w:t xml:space="preserve">https://www.srf.ch/kultur/gesellschaft-religion/vom-entsetzen-gepackt-traumatisierte-soldaten-im-1-weltkrieg </w:t>
       </w:r>
       <w:r>
         <w:rPr>
           <w:rFonts w:ascii="Arial" w:hAnsi="Arial" w:cs="Arial"/>
-          <w:lang w:val="en-US"/>
-        </w:rPr>
-        <w:t>(</w:t>
-      </w:r>
-      <w:r>
-        <w:rPr>
-          <w:rFonts w:ascii="Arial" w:hAnsi="Arial" w:cs="Arial"/>
-          <w:lang w:val="en-US"/>
-        </w:rPr>
-        <w:t>Stand</w:t>
-      </w:r>
-      <w:r>
-        <w:rPr>
-          <w:rFonts w:ascii="Arial" w:hAnsi="Arial" w:cs="Arial"/>
-          <w:lang w:val="en-US"/>
-        </w:rPr>
-        <w:t>: 29.10.2014)</w:t>
-      </w:r>
-    </w:p>
-    <w:p>
-      <w:pPr>
-        <w:pStyle w:val="IDPA-Standard"/>
-        <w:rPr>
-          <w:lang w:val="en-US"/>
-        </w:rPr>
-      </w:pPr>
-      <w:r>
-        <w:rPr>
-          <w:lang w:val="en-US"/>
-        </w:rPr>
-        <w:t>Democracy Now!.2013. US-</w:t>
-      </w:r>
-      <w:proofErr w:type="spellStart"/>
-      <w:r>
-        <w:rPr>
-          <w:lang w:val="en-US"/>
-        </w:rPr>
-        <w:t>Veteranen</w:t>
-      </w:r>
-      <w:proofErr w:type="spellEnd"/>
-      <w:r>
-        <w:rPr>
-          <w:lang w:val="en-US"/>
-        </w:rPr>
-        <w:t xml:space="preserve"> – </w:t>
-      </w:r>
-      <w:proofErr w:type="spellStart"/>
-      <w:r>
-        <w:rPr>
-          <w:lang w:val="en-US"/>
-        </w:rPr>
-        <w:t>Arbeitslosigkeit</w:t>
-      </w:r>
-      <w:proofErr w:type="spellEnd"/>
-      <w:r>
-        <w:rPr>
-          <w:lang w:val="en-US"/>
-        </w:rPr>
-        <w:t xml:space="preserve">, Trauma und </w:t>
-      </w:r>
-      <w:proofErr w:type="spellStart"/>
-      <w:r>
-        <w:rPr>
-          <w:lang w:val="en-US"/>
-        </w:rPr>
-        <w:t>Selbstmord</w:t>
-      </w:r>
-      <w:proofErr w:type="spellEnd"/>
+          <w:lang w:val="de-DE"/>
+        </w:rPr>
+        <w:t>(Stand: 29.10.2014)</w:t>
+      </w:r>
+    </w:p>
+    <w:p>
+      <w:pPr>
+        <w:pStyle w:val="IDPA-Standard"/>
+      </w:pPr>
+      <w:r>
+        <w:t>Democracy Now!.2013. US-Veteranen – Arbeitslosigkeit, Trauma und Selbstmord</w:t>
+      </w:r>
     </w:p>
     <w:p>
       <w:pPr>
         <w:pStyle w:val="IDPA-Standard"/>
         <w:rPr>
           <w:i/>
-          <w:lang w:val="en-US"/>
         </w:rPr>
       </w:pPr>
       <w:r>
         <w:rPr>
           <w:i/>
-          <w:lang w:val="en-US"/>
         </w:rPr>
         <w:t xml:space="preserve">https://weltnetz.tv/video/518-us-veteranen-arbeitslosigkeit-trauma-und-selbstmord </w:t>
       </w:r>
@@ -3454,7 +3341,13 @@
         <w:pStyle w:val="IDPA-Standard"/>
       </w:pPr>
       <w:r>
-        <w:t xml:space="preserve">Forum der Deutschen Wehrmacht. 2008. </w:t>
+        <w:t xml:space="preserve">Forum der </w:t>
+      </w:r>
+      <w:r>
+        <w:t>d</w:t>
+      </w:r>
+      <w:r>
+        <w:t xml:space="preserve">eutschen Wehrmacht. 2008. </w:t>
       </w:r>
       <w:r>
         <w:t>Selbstmord von Soldaten</w:t>
@@ -3487,21 +3380,6 @@
     </w:p>
     <w:p>
       <w:pPr>
-        <w:pStyle w:val="IDPA-Standard"/>
-        <w:rPr>
-          <w:lang w:val="de-CH"/>
-        </w:rPr>
-      </w:pPr>
-    </w:p>
-    <w:p>
-      <w:pPr>
-        <w:rPr>
-          <w:rFonts w:ascii="Arial" w:hAnsi="Arial" w:cs="Arial"/>
-        </w:rPr>
-      </w:pPr>
-    </w:p>
-    <w:p>
-      <w:pPr>
         <w:rPr>
           <w:rFonts w:ascii="Arial" w:hAnsi="Arial" w:cs="Arial"/>
         </w:rPr>
@@ -3514,68 +3392,10 @@
           <w:lang w:val="de-DE"/>
         </w:rPr>
       </w:pPr>
-    </w:p>
-    <w:p>
-      <w:pPr>
-        <w:rPr>
-          <w:rFonts w:ascii="Arial" w:hAnsi="Arial" w:cs="Arial"/>
-        </w:rPr>
-      </w:pPr>
-    </w:p>
-    <w:p>
-      <w:pPr>
-        <w:rPr>
-          <w:rFonts w:ascii="Arial" w:hAnsi="Arial" w:cs="Arial"/>
-        </w:rPr>
-      </w:pPr>
-    </w:p>
-    <w:p>
-      <w:pPr>
-        <w:rPr>
-          <w:rFonts w:ascii="Arial" w:hAnsi="Arial" w:cs="Arial"/>
-        </w:rPr>
-      </w:pPr>
-    </w:p>
-    <w:p>
-      <w:pPr>
-        <w:rPr>
-          <w:rFonts w:ascii="Arial" w:hAnsi="Arial" w:cs="Arial"/>
-        </w:rPr>
-      </w:pPr>
-    </w:p>
-    <w:p>
-      <w:pPr>
-        <w:rPr>
-          <w:rFonts w:ascii="Arial" w:hAnsi="Arial" w:cs="Arial"/>
-        </w:rPr>
-      </w:pPr>
-    </w:p>
-    <w:p>
-      <w:pPr>
-        <w:rPr>
-          <w:rFonts w:ascii="Arial" w:hAnsi="Arial" w:cs="Arial"/>
-        </w:rPr>
-      </w:pPr>
-    </w:p>
-    <w:p>
-      <w:pPr>
-        <w:rPr>
-          <w:rFonts w:ascii="Arial" w:hAnsi="Arial" w:cs="Arial"/>
-        </w:rPr>
-      </w:pPr>
-    </w:p>
-    <w:p>
-      <w:pPr>
-        <w:rPr>
-          <w:rFonts w:ascii="Arial" w:hAnsi="Arial" w:cs="Arial"/>
-          <w:lang w:val="de-DE"/>
-        </w:rPr>
-      </w:pPr>
-      <w:r>
-        <w:rPr>
-          <w:rFonts w:ascii="Arial" w:hAnsi="Arial" w:cs="Arial"/>
-        </w:rPr>
-        <w:lastRenderedPageBreak/>
+      <w:r>
+        <w:rPr>
+          <w:rFonts w:ascii="Arial" w:hAnsi="Arial" w:cs="Arial"/>
+        </w:rPr>
         <w:t>Hölter, Katharina.2017. "Babylon Berlin": Was ist Kriegszittern?</w:t>
       </w:r>
       <w:r>
@@ -4462,6 +4282,7 @@
         <w:rPr>
           <w:rFonts w:ascii="Arial" w:hAnsi="Arial" w:cs="Arial"/>
           <w:sz w:val="18"/>
+          <w:lang w:val="de-DE"/>
         </w:rPr>
         <w:t xml:space="preserve"> </w:t>
       </w:r>
@@ -4497,9 +4318,19 @@
       </w:r>
       <w:r>
         <w:rPr>
-          <w:lang w:val="de-CH"/>
+          <w:rFonts w:ascii="Arial" w:hAnsi="Arial" w:cs="Arial"/>
+          <w:sz w:val="18"/>
+          <w:lang w:val="de-DE"/>
         </w:rPr>
         <w:t>Weltnetz.tv</w:t>
+      </w:r>
+      <w:r>
+        <w:rPr>
+          <w:rFonts w:ascii="Arial" w:hAnsi="Arial" w:cs="Arial"/>
+          <w:sz w:val="18"/>
+          <w:lang w:val="de-DE"/>
+        </w:rPr>
+        <w:t xml:space="preserve"> sowie Forum der deutschen Wehrmacht</w:t>
       </w:r>
     </w:p>
   </w:footnote>
@@ -4521,32 +4352,42 @@
         <w:rPr>
           <w:lang w:val="de-DE"/>
         </w:rPr>
-        <w:t xml:space="preserve"> Forum-der-Wehrmacht</w:t>
-      </w:r>
-      <w:r>
-        <w:rPr>
+        <w:t xml:space="preserve"> </w:t>
+      </w:r>
+      <w:bookmarkStart w:id="5" w:name="_GoBack"/>
+      <w:r>
+        <w:rPr>
+          <w:rFonts w:ascii="Arial" w:hAnsi="Arial" w:cs="Arial"/>
+          <w:sz w:val="18"/>
           <w:lang w:val="de-DE"/>
         </w:rPr>
-        <w:t>.de sowie S</w:t>
-      </w:r>
-      <w:r>
-        <w:rPr>
+        <w:t>Forum-der-Wehrmacht.de sowie S</w:t>
+      </w:r>
+      <w:r>
+        <w:rPr>
+          <w:rFonts w:ascii="Arial" w:hAnsi="Arial" w:cs="Arial"/>
+          <w:sz w:val="18"/>
           <w:lang w:val="de-DE"/>
         </w:rPr>
         <w:t xml:space="preserve">chweizer Radio </w:t>
       </w:r>
       <w:r>
         <w:rPr>
+          <w:rFonts w:ascii="Arial" w:hAnsi="Arial" w:cs="Arial"/>
+          <w:sz w:val="18"/>
           <w:lang w:val="de-DE"/>
         </w:rPr>
         <w:t>Fernsehen</w:t>
       </w:r>
       <w:r>
         <w:rPr>
+          <w:rFonts w:ascii="Arial" w:hAnsi="Arial" w:cs="Arial"/>
+          <w:sz w:val="18"/>
           <w:lang w:val="de-DE"/>
         </w:rPr>
         <w:t>.ch</w:t>
       </w:r>
+      <w:bookmarkEnd w:id="5"/>
     </w:p>
   </w:footnote>
 </w:footnotes>
@@ -6573,7 +6414,7 @@
 </file>
 
 <file path=customXml/itemProps1.xml><?xml version="1.0" encoding="utf-8"?>
-<ds:datastoreItem xmlns:ds="http://schemas.openxmlformats.org/officeDocument/2006/customXml" ds:itemID="{0CA388D1-72D3-4AFF-A19A-9E225DFB6D6B}">
+<ds:datastoreItem xmlns:ds="http://schemas.openxmlformats.org/officeDocument/2006/customXml" ds:itemID="{241FF695-9EB7-434A-A54B-FED575321F7E}">
   <ds:schemaRefs>
     <ds:schemaRef ds:uri="http://schemas.openxmlformats.org/officeDocument/2006/bibliography"/>
   </ds:schemaRefs>

</xml_diff>